<commit_message>
changes in java practice answers
</commit_message>
<xml_diff>
--- a/core_java_part_1.docx
+++ b/core_java_part_1.docx
@@ -72,6 +72,7 @@
           <w:rFonts w:eastAsia="Times New Roman" w:cs="Times New Roman" w:ascii="Times New Roman" w:hAnsi="Times New Roman"/>
           <w:sz w:val="27"/>
           <w:szCs w:val="27"/>
+          <w:highlight w:val="white"/>
           <w:highlight w:val="red"/>
         </w:rPr>
         <w:t>..</w:t>
@@ -82,6 +83,7 @@
           <w:color w:val="000000"/>
           <w:sz w:val="27"/>
           <w:szCs w:val="27"/>
+          <w:highlight w:val="white"/>
           <w:highlight w:val="red"/>
         </w:rPr>
         <w:t>a) public</w:t>
@@ -106,6 +108,7 @@
           <w:rFonts w:eastAsia="Times New Roman" w:cs="Times New Roman" w:ascii="Times New Roman" w:hAnsi="Times New Roman"/>
           <w:sz w:val="27"/>
           <w:szCs w:val="27"/>
+          <w:highlight w:val="white"/>
         </w:rPr>
         <w:t>.</w:t>
       </w:r>
@@ -114,6 +117,7 @@
           <w:rFonts w:eastAsia="Times New Roman" w:cs="Times New Roman" w:ascii="Times New Roman" w:hAnsi="Times New Roman"/>
           <w:sz w:val="27"/>
           <w:szCs w:val="27"/>
+          <w:highlight w:val="white"/>
           <w:highlight w:val="red"/>
         </w:rPr>
         <w:t>.</w:t>
@@ -124,6 +128,7 @@
           <w:color w:val="000000"/>
           <w:sz w:val="27"/>
           <w:szCs w:val="27"/>
+          <w:highlight w:val="white"/>
           <w:highlight w:val="red"/>
         </w:rPr>
         <w:t>b) static</w:t>
@@ -148,6 +153,7 @@
           <w:rFonts w:eastAsia="Times New Roman" w:cs="Times New Roman" w:ascii="Times New Roman" w:hAnsi="Times New Roman"/>
           <w:sz w:val="27"/>
           <w:szCs w:val="27"/>
+          <w:highlight w:val="white"/>
           <w:highlight w:val="red"/>
         </w:rPr>
         <w:t>..</w:t>
@@ -158,6 +164,7 @@
           <w:color w:val="000000"/>
           <w:sz w:val="27"/>
           <w:szCs w:val="27"/>
+          <w:highlight w:val="white"/>
           <w:highlight w:val="red"/>
         </w:rPr>
         <w:t>c) void</w:t>
@@ -182,7 +189,7 @@
           <w:rFonts w:eastAsia="Times New Roman" w:cs="Times New Roman" w:ascii="Times New Roman" w:hAnsi="Times New Roman"/>
           <w:sz w:val="27"/>
           <w:szCs w:val="27"/>
-          <w:highlight w:val="red"/>
+          <w:highlight w:val="white"/>
         </w:rPr>
         <w:t>...</w:t>
       </w:r>
@@ -192,7 +199,7 @@
           <w:color w:val="000000"/>
           <w:sz w:val="27"/>
           <w:szCs w:val="27"/>
-          <w:highlight w:val="red"/>
+          <w:highlight w:val="white"/>
         </w:rPr>
         <w:t>d) main</w:t>
       </w:r>
@@ -754,6 +761,7 @@
           <w:color w:val="000000"/>
           <w:sz w:val="27"/>
           <w:szCs w:val="27"/>
+          <w:highlight w:val="red"/>
         </w:rPr>
         <w:t>c) This is a valid variable declaration: int _52 = 52;</w:t>
       </w:r>
@@ -1313,6 +1321,7 @@
           <w:color w:val="000000"/>
           <w:sz w:val="27"/>
           <w:szCs w:val="27"/>
+          <w:highlight w:val="white"/>
         </w:rPr>
         <w:t>a.</w:t>
       </w:r>
@@ -1353,6 +1362,7 @@
           <w:color w:val="000000"/>
           <w:sz w:val="27"/>
           <w:szCs w:val="27"/>
+          <w:highlight w:val="red"/>
         </w:rPr>
         <w:t>public int calculate(int a, int b) {</w:t>
       </w:r>
@@ -1393,6 +1403,7 @@
           <w:color w:val="000000"/>
           <w:sz w:val="27"/>
           <w:szCs w:val="27"/>
+          <w:highlight w:val="red"/>
         </w:rPr>
         <w:t>int c = a + b;</w:t>
       </w:r>
@@ -1433,6 +1444,7 @@
           <w:color w:val="000000"/>
           <w:sz w:val="27"/>
           <w:szCs w:val="27"/>
+          <w:highlight w:val="red"/>
         </w:rPr>
         <w:t>System.out.println("a+b = " + c);</w:t>
       </w:r>
@@ -1473,6 +1485,7 @@
           <w:color w:val="000000"/>
           <w:sz w:val="27"/>
           <w:szCs w:val="27"/>
+          <w:highlight w:val="red"/>
         </w:rPr>
         <w:t>return c;</w:t>
       </w:r>
@@ -1513,6 +1526,7 @@
           <w:color w:val="000000"/>
           <w:sz w:val="27"/>
           <w:szCs w:val="27"/>
+          <w:highlight w:val="red"/>
         </w:rPr>
         <w:t>}</w:t>
       </w:r>
@@ -1535,6 +1549,7 @@
           <w:color w:val="000000"/>
           <w:sz w:val="27"/>
           <w:szCs w:val="27"/>
+          <w:highlight w:val="white"/>
         </w:rPr>
         <w:t>b.</w:t>
       </w:r>
@@ -1575,6 +1590,7 @@
           <w:color w:val="000000"/>
           <w:sz w:val="27"/>
           <w:szCs w:val="27"/>
+          <w:highlight w:val="red"/>
         </w:rPr>
         <w:t>String a = "Java";</w:t>
       </w:r>
@@ -1615,6 +1631,7 @@
           <w:color w:val="000000"/>
           <w:sz w:val="27"/>
           <w:szCs w:val="27"/>
+          <w:highlight w:val="red"/>
         </w:rPr>
         <w:t>String b = "programming";</w:t>
       </w:r>
@@ -1655,6 +1672,7 @@
           <w:color w:val="000000"/>
           <w:sz w:val="27"/>
           <w:szCs w:val="27"/>
+          <w:highlight w:val="red"/>
         </w:rPr>
         <w:t>String c = "Java programming";</w:t>
       </w:r>
@@ -1695,6 +1713,7 @@
           <w:color w:val="000000"/>
           <w:sz w:val="27"/>
           <w:szCs w:val="27"/>
+          <w:highlight w:val="red"/>
         </w:rPr>
         <w:t>if (c.equals(a + b)) {</w:t>
       </w:r>
@@ -1735,6 +1754,7 @@
           <w:color w:val="000000"/>
           <w:sz w:val="27"/>
           <w:szCs w:val="27"/>
+          <w:highlight w:val="red"/>
         </w:rPr>
         <w:t>System.out.println("Java programming"); // prints Java programming</w:t>
       </w:r>
@@ -1775,6 +1795,7 @@
           <w:color w:val="000000"/>
           <w:sz w:val="27"/>
           <w:szCs w:val="27"/>
+          <w:highlight w:val="red"/>
         </w:rPr>
         <w:t>}</w:t>
       </w:r>
@@ -1797,6 +1818,7 @@
           <w:color w:val="000000"/>
           <w:sz w:val="27"/>
           <w:szCs w:val="27"/>
+          <w:highlight w:val="white"/>
         </w:rPr>
         <w:t>c.</w:t>
       </w:r>
@@ -1837,6 +1859,7 @@
           <w:color w:val="000000"/>
           <w:sz w:val="27"/>
           <w:szCs w:val="27"/>
+          <w:highlight w:val="red"/>
         </w:rPr>
         <w:t>{</w:t>
       </w:r>
@@ -1877,6 +1900,7 @@
           <w:color w:val="000000"/>
           <w:sz w:val="27"/>
           <w:szCs w:val="27"/>
+          <w:highlight w:val="red"/>
         </w:rPr>
         <w:t>Object object = null;</w:t>
       </w:r>
@@ -1917,6 +1941,7 @@
           <w:color w:val="000000"/>
           <w:sz w:val="27"/>
           <w:szCs w:val="27"/>
+          <w:highlight w:val="red"/>
         </w:rPr>
         <w:t>}</w:t>
       </w:r>
@@ -1939,6 +1964,7 @@
           <w:color w:val="000000"/>
           <w:sz w:val="27"/>
           <w:szCs w:val="27"/>
+          <w:highlight w:val="white"/>
         </w:rPr>
         <w:t>d.</w:t>
       </w:r>
@@ -1979,6 +2005,7 @@
           <w:color w:val="000000"/>
           <w:sz w:val="27"/>
           <w:szCs w:val="27"/>
+          <w:highlight w:val="red"/>
         </w:rPr>
         <w:t>Integer i = null;</w:t>
       </w:r>
@@ -2019,6 +2046,7 @@
           <w:color w:val="000000"/>
           <w:sz w:val="27"/>
           <w:szCs w:val="27"/>
+          <w:highlight w:val="red"/>
         </w:rPr>
         <w:t>try {</w:t>
       </w:r>
@@ -2059,6 +2087,7 @@
           <w:color w:val="000000"/>
           <w:sz w:val="27"/>
           <w:szCs w:val="27"/>
+          <w:highlight w:val="red"/>
         </w:rPr>
         <w:t>i = new Integer("56");</w:t>
       </w:r>
@@ -2099,6 +2128,7 @@
           <w:color w:val="000000"/>
           <w:sz w:val="27"/>
           <w:szCs w:val="27"/>
+          <w:highlight w:val="red"/>
         </w:rPr>
         <w:t>}</w:t>
       </w:r>
@@ -2139,6 +2169,7 @@
           <w:color w:val="000000"/>
           <w:sz w:val="27"/>
           <w:szCs w:val="27"/>
+          <w:highlight w:val="red"/>
         </w:rPr>
         <w:t>catch(NumberFormatException nfe) {</w:t>
       </w:r>
@@ -2179,6 +2210,7 @@
           <w:color w:val="000000"/>
           <w:sz w:val="27"/>
           <w:szCs w:val="27"/>
+          <w:highlight w:val="red"/>
         </w:rPr>
         <w:t>nfe.printStackTrace();</w:t>
       </w:r>
@@ -2219,6 +2251,7 @@
           <w:color w:val="000000"/>
           <w:sz w:val="27"/>
           <w:szCs w:val="27"/>
+          <w:highlight w:val="red"/>
         </w:rPr>
         <w:t>}</w:t>
       </w:r>
@@ -2266,6 +2299,7 @@
           <w:color w:val="000000"/>
           <w:sz w:val="27"/>
           <w:szCs w:val="27"/>
+          <w:highlight w:val="red"/>
         </w:rPr>
         <w:t>a) A source code file.</w:t>
       </w:r>
@@ -2290,6 +2324,7 @@
           <w:color w:val="000000"/>
           <w:sz w:val="27"/>
           <w:szCs w:val="27"/>
+          <w:highlight w:val="red"/>
         </w:rPr>
         <w:t>b) Java programming language compiler.</w:t>
       </w:r>
@@ -2314,6 +2349,7 @@
           <w:color w:val="000000"/>
           <w:sz w:val="27"/>
           <w:szCs w:val="27"/>
+          <w:highlight w:val="red"/>
         </w:rPr>
         <w:t>c) A text editor or an IDE.</w:t>
       </w:r>
@@ -2338,6 +2374,7 @@
           <w:color w:val="000000"/>
           <w:sz w:val="27"/>
           <w:szCs w:val="27"/>
+          <w:highlight w:val="white"/>
           <w:highlight w:val="red"/>
         </w:rPr>
         <w:t>d) The Java application launcer.</w:t>
@@ -2807,6 +2844,7 @@
           <w:color w:val="000000"/>
           <w:sz w:val="27"/>
           <w:szCs w:val="27"/>
+          <w:highlight w:val="white"/>
         </w:rPr>
         <w:t>a) There is a compile time error.</w:t>
       </w:r>
@@ -2832,6 +2870,7 @@
           <w:color w:val="000000"/>
           <w:sz w:val="27"/>
           <w:szCs w:val="27"/>
+          <w:highlight w:val="yellow"/>
         </w:rPr>
         <w:t>b) The program prints “The year is: 2013”.</w:t>
       </w:r>
@@ -2857,6 +2896,7 @@
           <w:sz w:val="27"/>
           <w:szCs w:val="27"/>
           <w:highlight w:val="white"/>
+          <w:highlight w:val="white"/>
         </w:rPr>
         <w:t>c)</w:t>
       </w:r>
@@ -2866,6 +2906,7 @@
           <w:color w:val="000000"/>
           <w:sz w:val="27"/>
           <w:szCs w:val="27"/>
+          <w:highlight w:val="white"/>
           <w:highlight w:val="red"/>
         </w:rPr>
         <w:t xml:space="preserve"> There is a runtime error.</w:t>
@@ -2890,6 +2931,7 @@
           <w:color w:val="000000"/>
           <w:sz w:val="27"/>
           <w:szCs w:val="27"/>
+          <w:highlight w:val="white"/>
         </w:rPr>
         <w:t>Consider the code</w:t>
       </w:r>
@@ -4580,10 +4622,14 @@
     <w:p>
       <w:pPr>
         <w:pStyle w:val="Normal"/>
-        <w:rPr/>
-      </w:pPr>
-      <w:r>
-        <w:rPr/>
+        <w:rPr>
+          <w:highlight w:val="yellow"/>
+        </w:rPr>
+      </w:pPr>
+      <w:r>
+        <w:rPr>
+          <w:highlight w:val="yellow"/>
+        </w:rPr>
         <w:t>b) Serialization</w:t>
       </w:r>
     </w:p>
@@ -4600,14 +4646,19 @@
     <w:p>
       <w:pPr>
         <w:pStyle w:val="Normal"/>
-        <w:rPr/>
-      </w:pPr>
-      <w:r>
-        <w:rPr/>
+        <w:rPr>
+          <w:highlight w:val="white"/>
+        </w:rPr>
+      </w:pPr>
+      <w:r>
+        <w:rPr>
+          <w:highlight w:val="white"/>
+        </w:rPr>
         <w:t>d)</w:t>
       </w:r>
       <w:r>
         <w:rPr>
+          <w:highlight w:val="white"/>
           <w:highlight w:val="red"/>
         </w:rPr>
         <w:t xml:space="preserve"> Lambda Expression</w:t>
@@ -4616,10 +4667,14 @@
     <w:p>
       <w:pPr>
         <w:pStyle w:val="Normal"/>
-        <w:rPr/>
-      </w:pPr>
-      <w:r>
-        <w:rPr/>
+        <w:rPr>
+          <w:highlight w:val="white"/>
+        </w:rPr>
+      </w:pPr>
+      <w:r>
+        <w:rPr>
+          <w:highlight w:val="white"/>
+        </w:rPr>
       </w:r>
     </w:p>
     <w:p>
@@ -4659,13 +4714,7 @@
         <w:rPr>
           <w:highlight w:val="red"/>
         </w:rPr>
-        <w:t>repr</w:t>
-      </w:r>
-      <w:r>
-        <w:rPr>
-          <w:highlight w:val="red"/>
-        </w:rPr>
-        <w:t>esents supplier of Boolean-valued results</w:t>
+        <w:t>represents supplier of Boolean-valued results</w:t>
       </w:r>
     </w:p>
     <w:p>
@@ -4751,6 +4800,7 @@
       </w:pPr>
       <w:r>
         <w:rPr>
+          <w:highlight w:val="white"/>
           <w:highlight w:val="red"/>
         </w:rPr>
         <w:t>c) void</w:t>
@@ -4759,11 +4809,21 @@
     <w:p>
       <w:pPr>
         <w:pStyle w:val="Normal"/>
-        <w:rPr/>
-      </w:pPr>
-      <w:r>
-        <w:rPr/>
-        <w:t>d) Function</w:t>
+        <w:rPr>
+          <w:highlight w:val="yellow"/>
+        </w:rPr>
+      </w:pPr>
+      <w:r>
+        <w:rPr>
+          <w:highlight w:val="white"/>
+        </w:rPr>
+        <w:t>d)</w:t>
+      </w:r>
+      <w:r>
+        <w:rPr>
+          <w:highlight w:val="yellow"/>
+        </w:rPr>
+        <w:t xml:space="preserve"> Function</w:t>
       </w:r>
     </w:p>
     <w:p>
@@ -5158,13 +5218,7 @@
         <w:rPr>
           <w:highlight w:val="red"/>
         </w:rPr>
-        <w:t>a</w:t>
-      </w:r>
-      <w:r>
-        <w:rPr>
-          <w:highlight w:val="red"/>
-        </w:rPr>
-        <w:t>) Nashorn</w:t>
+        <w:t>a) Nashorn</w:t>
       </w:r>
     </w:p>
     <w:p>
@@ -6543,7 +6597,6 @@
     <w:rPrDefault>
       <w:rPr>
         <w:rFonts w:ascii="Calibri" w:hAnsi="Calibri" w:eastAsia="Calibri" w:cs="Calibri"/>
-        <w:sz w:val="22"/>
         <w:szCs w:val="22"/>
         <w:lang w:val="en-IN" w:eastAsia="zh-CN" w:bidi="hi-IN"/>
       </w:rPr>
@@ -6557,7 +6610,9 @@
     <w:qFormat/>
     <w:pPr>
       <w:widowControl w:val="false"/>
+      <w:bidi w:val="0"/>
       <w:spacing w:lineRule="auto" w:line="259" w:before="0" w:after="160"/>
+      <w:jc w:val="left"/>
     </w:pPr>
     <w:rPr>
       <w:rFonts w:ascii="Calibri" w:hAnsi="Calibri" w:eastAsia="Calibri" w:cs="Calibri"/>
@@ -6570,98 +6625,122 @@
   </w:style>
   <w:style w:type="paragraph" w:styleId="Heading1">
     <w:name w:val="Heading 1"/>
-    <w:basedOn w:val="Normal1"/>
     <w:next w:val="Normal"/>
     <w:qFormat/>
     <w:pPr>
       <w:keepNext w:val="true"/>
       <w:keepLines/>
+      <w:widowControl w:val="false"/>
       <w:spacing w:lineRule="auto" w:line="240" w:before="480" w:after="120"/>
     </w:pPr>
     <w:rPr>
+      <w:rFonts w:ascii="Calibri" w:hAnsi="Calibri" w:eastAsia="Calibri" w:cs="Calibri"/>
       <w:b/>
+      <w:color w:val="auto"/>
+      <w:kern w:val="0"/>
       <w:sz w:val="48"/>
       <w:szCs w:val="48"/>
+      <w:lang w:val="en-IN" w:eastAsia="zh-CN" w:bidi="hi-IN"/>
     </w:rPr>
   </w:style>
   <w:style w:type="paragraph" w:styleId="Heading2">
     <w:name w:val="Heading 2"/>
-    <w:basedOn w:val="Normal1"/>
     <w:next w:val="Normal"/>
     <w:qFormat/>
     <w:pPr>
       <w:keepNext w:val="true"/>
       <w:keepLines/>
+      <w:widowControl w:val="false"/>
       <w:spacing w:lineRule="auto" w:line="240" w:before="360" w:after="80"/>
     </w:pPr>
     <w:rPr>
+      <w:rFonts w:ascii="Calibri" w:hAnsi="Calibri" w:eastAsia="Calibri" w:cs="Calibri"/>
       <w:b/>
+      <w:color w:val="auto"/>
+      <w:kern w:val="0"/>
       <w:sz w:val="36"/>
       <w:szCs w:val="36"/>
+      <w:lang w:val="en-IN" w:eastAsia="zh-CN" w:bidi="hi-IN"/>
     </w:rPr>
   </w:style>
   <w:style w:type="paragraph" w:styleId="Heading3">
     <w:name w:val="Heading 3"/>
-    <w:basedOn w:val="Normal1"/>
     <w:next w:val="Normal"/>
     <w:qFormat/>
     <w:pPr>
       <w:keepNext w:val="true"/>
       <w:keepLines/>
+      <w:widowControl w:val="false"/>
       <w:spacing w:lineRule="auto" w:line="240" w:before="280" w:after="80"/>
     </w:pPr>
     <w:rPr>
+      <w:rFonts w:ascii="Calibri" w:hAnsi="Calibri" w:eastAsia="Calibri" w:cs="Calibri"/>
       <w:b/>
+      <w:color w:val="auto"/>
+      <w:kern w:val="0"/>
       <w:sz w:val="28"/>
       <w:szCs w:val="28"/>
+      <w:lang w:val="en-IN" w:eastAsia="zh-CN" w:bidi="hi-IN"/>
     </w:rPr>
   </w:style>
   <w:style w:type="paragraph" w:styleId="Heading4">
     <w:name w:val="Heading 4"/>
-    <w:basedOn w:val="Normal1"/>
     <w:next w:val="Normal"/>
     <w:qFormat/>
     <w:pPr>
       <w:keepNext w:val="true"/>
       <w:keepLines/>
+      <w:widowControl w:val="false"/>
       <w:spacing w:lineRule="auto" w:line="240" w:before="240" w:after="40"/>
     </w:pPr>
     <w:rPr>
+      <w:rFonts w:ascii="Calibri" w:hAnsi="Calibri" w:eastAsia="Calibri" w:cs="Calibri"/>
       <w:b/>
+      <w:color w:val="auto"/>
+      <w:kern w:val="0"/>
       <w:sz w:val="24"/>
       <w:szCs w:val="24"/>
+      <w:lang w:val="en-IN" w:eastAsia="zh-CN" w:bidi="hi-IN"/>
     </w:rPr>
   </w:style>
   <w:style w:type="paragraph" w:styleId="Heading5">
     <w:name w:val="Heading 5"/>
-    <w:basedOn w:val="Normal1"/>
     <w:next w:val="Normal"/>
     <w:qFormat/>
     <w:pPr>
       <w:keepNext w:val="true"/>
       <w:keepLines/>
+      <w:widowControl w:val="false"/>
       <w:spacing w:lineRule="auto" w:line="240" w:before="220" w:after="40"/>
     </w:pPr>
     <w:rPr>
+      <w:rFonts w:ascii="Calibri" w:hAnsi="Calibri" w:eastAsia="Calibri" w:cs="Calibri"/>
       <w:b/>
+      <w:color w:val="auto"/>
+      <w:kern w:val="0"/>
       <w:sz w:val="22"/>
       <w:szCs w:val="22"/>
+      <w:lang w:val="en-IN" w:eastAsia="zh-CN" w:bidi="hi-IN"/>
     </w:rPr>
   </w:style>
   <w:style w:type="paragraph" w:styleId="Heading6">
     <w:name w:val="Heading 6"/>
-    <w:basedOn w:val="Normal1"/>
     <w:next w:val="Normal"/>
     <w:qFormat/>
     <w:pPr>
       <w:keepNext w:val="true"/>
       <w:keepLines/>
+      <w:widowControl w:val="false"/>
       <w:spacing w:lineRule="auto" w:line="240" w:before="200" w:after="40"/>
     </w:pPr>
     <w:rPr>
+      <w:rFonts w:ascii="Calibri" w:hAnsi="Calibri" w:eastAsia="Calibri" w:cs="Calibri"/>
       <w:b/>
-      <w:sz w:val="20"/>
-      <w:szCs w:val="20"/>
+      <w:color w:val="auto"/>
+      <w:kern w:val="0"/>
+      <w:sz w:val="20"/>
+      <w:szCs w:val="20"/>
+      <w:lang w:val="en-IN" w:eastAsia="zh-CN" w:bidi="hi-IN"/>
     </w:rPr>
   </w:style>
   <w:style w:type="character" w:styleId="ListLabel1">
@@ -7308,6 +7387,654 @@
     <w:qFormat/>
     <w:rPr>
       <w:rFonts w:eastAsia="Noto Sans Symbols" w:cs="Noto Sans Symbols"/>
+      <w:sz w:val="20"/>
+      <w:szCs w:val="20"/>
+    </w:rPr>
+  </w:style>
+  <w:style w:type="character" w:styleId="ListLabel73">
+    <w:name w:val="ListLabel 73"/>
+    <w:qFormat/>
+    <w:rPr>
+      <w:rFonts w:cs="Noto Sans Symbols"/>
+      <w:sz w:val="20"/>
+      <w:szCs w:val="20"/>
+    </w:rPr>
+  </w:style>
+  <w:style w:type="character" w:styleId="ListLabel74">
+    <w:name w:val="ListLabel 74"/>
+    <w:qFormat/>
+    <w:rPr>
+      <w:rFonts w:cs="Courier New"/>
+      <w:sz w:val="20"/>
+      <w:szCs w:val="20"/>
+    </w:rPr>
+  </w:style>
+  <w:style w:type="character" w:styleId="ListLabel75">
+    <w:name w:val="ListLabel 75"/>
+    <w:qFormat/>
+    <w:rPr>
+      <w:rFonts w:cs="Noto Sans Symbols"/>
+      <w:sz w:val="20"/>
+      <w:szCs w:val="20"/>
+    </w:rPr>
+  </w:style>
+  <w:style w:type="character" w:styleId="ListLabel76">
+    <w:name w:val="ListLabel 76"/>
+    <w:qFormat/>
+    <w:rPr>
+      <w:rFonts w:cs="Noto Sans Symbols"/>
+      <w:sz w:val="20"/>
+      <w:szCs w:val="20"/>
+    </w:rPr>
+  </w:style>
+  <w:style w:type="character" w:styleId="ListLabel77">
+    <w:name w:val="ListLabel 77"/>
+    <w:qFormat/>
+    <w:rPr>
+      <w:rFonts w:cs="Noto Sans Symbols"/>
+      <w:sz w:val="20"/>
+      <w:szCs w:val="20"/>
+    </w:rPr>
+  </w:style>
+  <w:style w:type="character" w:styleId="ListLabel78">
+    <w:name w:val="ListLabel 78"/>
+    <w:qFormat/>
+    <w:rPr>
+      <w:rFonts w:cs="Noto Sans Symbols"/>
+      <w:sz w:val="20"/>
+      <w:szCs w:val="20"/>
+    </w:rPr>
+  </w:style>
+  <w:style w:type="character" w:styleId="ListLabel79">
+    <w:name w:val="ListLabel 79"/>
+    <w:qFormat/>
+    <w:rPr>
+      <w:rFonts w:cs="Noto Sans Symbols"/>
+      <w:sz w:val="20"/>
+      <w:szCs w:val="20"/>
+    </w:rPr>
+  </w:style>
+  <w:style w:type="character" w:styleId="ListLabel80">
+    <w:name w:val="ListLabel 80"/>
+    <w:qFormat/>
+    <w:rPr>
+      <w:rFonts w:cs="Noto Sans Symbols"/>
+      <w:sz w:val="20"/>
+      <w:szCs w:val="20"/>
+    </w:rPr>
+  </w:style>
+  <w:style w:type="character" w:styleId="ListLabel81">
+    <w:name w:val="ListLabel 81"/>
+    <w:qFormat/>
+    <w:rPr>
+      <w:rFonts w:cs="Noto Sans Symbols"/>
+      <w:sz w:val="20"/>
+      <w:szCs w:val="20"/>
+    </w:rPr>
+  </w:style>
+  <w:style w:type="character" w:styleId="ListLabel82">
+    <w:name w:val="ListLabel 82"/>
+    <w:qFormat/>
+    <w:rPr>
+      <w:rFonts w:cs="Noto Sans Symbols"/>
+      <w:sz w:val="20"/>
+      <w:szCs w:val="20"/>
+    </w:rPr>
+  </w:style>
+  <w:style w:type="character" w:styleId="ListLabel83">
+    <w:name w:val="ListLabel 83"/>
+    <w:qFormat/>
+    <w:rPr>
+      <w:rFonts w:cs="Courier New"/>
+      <w:sz w:val="20"/>
+      <w:szCs w:val="20"/>
+    </w:rPr>
+  </w:style>
+  <w:style w:type="character" w:styleId="ListLabel84">
+    <w:name w:val="ListLabel 84"/>
+    <w:qFormat/>
+    <w:rPr>
+      <w:rFonts w:cs="Noto Sans Symbols"/>
+      <w:sz w:val="20"/>
+      <w:szCs w:val="20"/>
+    </w:rPr>
+  </w:style>
+  <w:style w:type="character" w:styleId="ListLabel85">
+    <w:name w:val="ListLabel 85"/>
+    <w:qFormat/>
+    <w:rPr>
+      <w:rFonts w:cs="Noto Sans Symbols"/>
+      <w:sz w:val="20"/>
+      <w:szCs w:val="20"/>
+    </w:rPr>
+  </w:style>
+  <w:style w:type="character" w:styleId="ListLabel86">
+    <w:name w:val="ListLabel 86"/>
+    <w:qFormat/>
+    <w:rPr>
+      <w:rFonts w:cs="Noto Sans Symbols"/>
+      <w:sz w:val="20"/>
+      <w:szCs w:val="20"/>
+    </w:rPr>
+  </w:style>
+  <w:style w:type="character" w:styleId="ListLabel87">
+    <w:name w:val="ListLabel 87"/>
+    <w:qFormat/>
+    <w:rPr>
+      <w:rFonts w:cs="Noto Sans Symbols"/>
+      <w:sz w:val="20"/>
+      <w:szCs w:val="20"/>
+    </w:rPr>
+  </w:style>
+  <w:style w:type="character" w:styleId="ListLabel88">
+    <w:name w:val="ListLabel 88"/>
+    <w:qFormat/>
+    <w:rPr>
+      <w:rFonts w:cs="Noto Sans Symbols"/>
+      <w:sz w:val="20"/>
+      <w:szCs w:val="20"/>
+    </w:rPr>
+  </w:style>
+  <w:style w:type="character" w:styleId="ListLabel89">
+    <w:name w:val="ListLabel 89"/>
+    <w:qFormat/>
+    <w:rPr>
+      <w:rFonts w:cs="Noto Sans Symbols"/>
+      <w:sz w:val="20"/>
+      <w:szCs w:val="20"/>
+    </w:rPr>
+  </w:style>
+  <w:style w:type="character" w:styleId="ListLabel90">
+    <w:name w:val="ListLabel 90"/>
+    <w:qFormat/>
+    <w:rPr>
+      <w:rFonts w:cs="Noto Sans Symbols"/>
+      <w:sz w:val="20"/>
+      <w:szCs w:val="20"/>
+    </w:rPr>
+  </w:style>
+  <w:style w:type="character" w:styleId="ListLabel91">
+    <w:name w:val="ListLabel 91"/>
+    <w:qFormat/>
+    <w:rPr>
+      <w:rFonts w:cs="Noto Sans Symbols"/>
+      <w:sz w:val="20"/>
+      <w:szCs w:val="20"/>
+    </w:rPr>
+  </w:style>
+  <w:style w:type="character" w:styleId="ListLabel92">
+    <w:name w:val="ListLabel 92"/>
+    <w:qFormat/>
+    <w:rPr>
+      <w:rFonts w:cs="Courier New"/>
+      <w:sz w:val="20"/>
+      <w:szCs w:val="20"/>
+    </w:rPr>
+  </w:style>
+  <w:style w:type="character" w:styleId="ListLabel93">
+    <w:name w:val="ListLabel 93"/>
+    <w:qFormat/>
+    <w:rPr>
+      <w:rFonts w:cs="Noto Sans Symbols"/>
+      <w:sz w:val="20"/>
+      <w:szCs w:val="20"/>
+    </w:rPr>
+  </w:style>
+  <w:style w:type="character" w:styleId="ListLabel94">
+    <w:name w:val="ListLabel 94"/>
+    <w:qFormat/>
+    <w:rPr>
+      <w:rFonts w:cs="Noto Sans Symbols"/>
+      <w:sz w:val="20"/>
+      <w:szCs w:val="20"/>
+    </w:rPr>
+  </w:style>
+  <w:style w:type="character" w:styleId="ListLabel95">
+    <w:name w:val="ListLabel 95"/>
+    <w:qFormat/>
+    <w:rPr>
+      <w:rFonts w:cs="Noto Sans Symbols"/>
+      <w:sz w:val="20"/>
+      <w:szCs w:val="20"/>
+    </w:rPr>
+  </w:style>
+  <w:style w:type="character" w:styleId="ListLabel96">
+    <w:name w:val="ListLabel 96"/>
+    <w:qFormat/>
+    <w:rPr>
+      <w:rFonts w:cs="Noto Sans Symbols"/>
+      <w:sz w:val="20"/>
+      <w:szCs w:val="20"/>
+    </w:rPr>
+  </w:style>
+  <w:style w:type="character" w:styleId="ListLabel97">
+    <w:name w:val="ListLabel 97"/>
+    <w:qFormat/>
+    <w:rPr>
+      <w:rFonts w:cs="Noto Sans Symbols"/>
+      <w:sz w:val="20"/>
+      <w:szCs w:val="20"/>
+    </w:rPr>
+  </w:style>
+  <w:style w:type="character" w:styleId="ListLabel98">
+    <w:name w:val="ListLabel 98"/>
+    <w:qFormat/>
+    <w:rPr>
+      <w:rFonts w:cs="Noto Sans Symbols"/>
+      <w:sz w:val="20"/>
+      <w:szCs w:val="20"/>
+    </w:rPr>
+  </w:style>
+  <w:style w:type="character" w:styleId="ListLabel99">
+    <w:name w:val="ListLabel 99"/>
+    <w:qFormat/>
+    <w:rPr>
+      <w:rFonts w:cs="Noto Sans Symbols"/>
+      <w:sz w:val="20"/>
+      <w:szCs w:val="20"/>
+    </w:rPr>
+  </w:style>
+  <w:style w:type="character" w:styleId="ListLabel100">
+    <w:name w:val="ListLabel 100"/>
+    <w:qFormat/>
+    <w:rPr>
+      <w:rFonts w:cs="Noto Sans Symbols"/>
+      <w:sz w:val="20"/>
+      <w:szCs w:val="20"/>
+    </w:rPr>
+  </w:style>
+  <w:style w:type="character" w:styleId="ListLabel101">
+    <w:name w:val="ListLabel 101"/>
+    <w:qFormat/>
+    <w:rPr>
+      <w:rFonts w:cs="Courier New"/>
+      <w:sz w:val="20"/>
+      <w:szCs w:val="20"/>
+    </w:rPr>
+  </w:style>
+  <w:style w:type="character" w:styleId="ListLabel102">
+    <w:name w:val="ListLabel 102"/>
+    <w:qFormat/>
+    <w:rPr>
+      <w:rFonts w:cs="Noto Sans Symbols"/>
+      <w:sz w:val="20"/>
+      <w:szCs w:val="20"/>
+    </w:rPr>
+  </w:style>
+  <w:style w:type="character" w:styleId="ListLabel103">
+    <w:name w:val="ListLabel 103"/>
+    <w:qFormat/>
+    <w:rPr>
+      <w:rFonts w:cs="Noto Sans Symbols"/>
+      <w:sz w:val="20"/>
+      <w:szCs w:val="20"/>
+    </w:rPr>
+  </w:style>
+  <w:style w:type="character" w:styleId="ListLabel104">
+    <w:name w:val="ListLabel 104"/>
+    <w:qFormat/>
+    <w:rPr>
+      <w:rFonts w:cs="Noto Sans Symbols"/>
+      <w:sz w:val="20"/>
+      <w:szCs w:val="20"/>
+    </w:rPr>
+  </w:style>
+  <w:style w:type="character" w:styleId="ListLabel105">
+    <w:name w:val="ListLabel 105"/>
+    <w:qFormat/>
+    <w:rPr>
+      <w:rFonts w:cs="Noto Sans Symbols"/>
+      <w:sz w:val="20"/>
+      <w:szCs w:val="20"/>
+    </w:rPr>
+  </w:style>
+  <w:style w:type="character" w:styleId="ListLabel106">
+    <w:name w:val="ListLabel 106"/>
+    <w:qFormat/>
+    <w:rPr>
+      <w:rFonts w:cs="Noto Sans Symbols"/>
+      <w:sz w:val="20"/>
+      <w:szCs w:val="20"/>
+    </w:rPr>
+  </w:style>
+  <w:style w:type="character" w:styleId="ListLabel107">
+    <w:name w:val="ListLabel 107"/>
+    <w:qFormat/>
+    <w:rPr>
+      <w:rFonts w:cs="Noto Sans Symbols"/>
+      <w:sz w:val="20"/>
+      <w:szCs w:val="20"/>
+    </w:rPr>
+  </w:style>
+  <w:style w:type="character" w:styleId="ListLabel108">
+    <w:name w:val="ListLabel 108"/>
+    <w:qFormat/>
+    <w:rPr>
+      <w:rFonts w:cs="Noto Sans Symbols"/>
+      <w:sz w:val="20"/>
+      <w:szCs w:val="20"/>
+    </w:rPr>
+  </w:style>
+  <w:style w:type="character" w:styleId="ListLabel109">
+    <w:name w:val="ListLabel 109"/>
+    <w:qFormat/>
+    <w:rPr>
+      <w:rFonts w:cs="Noto Sans Symbols"/>
+      <w:sz w:val="20"/>
+      <w:szCs w:val="20"/>
+    </w:rPr>
+  </w:style>
+  <w:style w:type="character" w:styleId="ListLabel110">
+    <w:name w:val="ListLabel 110"/>
+    <w:qFormat/>
+    <w:rPr>
+      <w:rFonts w:cs="Courier New"/>
+      <w:sz w:val="20"/>
+      <w:szCs w:val="20"/>
+    </w:rPr>
+  </w:style>
+  <w:style w:type="character" w:styleId="ListLabel111">
+    <w:name w:val="ListLabel 111"/>
+    <w:qFormat/>
+    <w:rPr>
+      <w:rFonts w:cs="Noto Sans Symbols"/>
+      <w:sz w:val="20"/>
+      <w:szCs w:val="20"/>
+    </w:rPr>
+  </w:style>
+  <w:style w:type="character" w:styleId="ListLabel112">
+    <w:name w:val="ListLabel 112"/>
+    <w:qFormat/>
+    <w:rPr>
+      <w:rFonts w:cs="Noto Sans Symbols"/>
+      <w:sz w:val="20"/>
+      <w:szCs w:val="20"/>
+    </w:rPr>
+  </w:style>
+  <w:style w:type="character" w:styleId="ListLabel113">
+    <w:name w:val="ListLabel 113"/>
+    <w:qFormat/>
+    <w:rPr>
+      <w:rFonts w:cs="Noto Sans Symbols"/>
+      <w:sz w:val="20"/>
+      <w:szCs w:val="20"/>
+    </w:rPr>
+  </w:style>
+  <w:style w:type="character" w:styleId="ListLabel114">
+    <w:name w:val="ListLabel 114"/>
+    <w:qFormat/>
+    <w:rPr>
+      <w:rFonts w:cs="Noto Sans Symbols"/>
+      <w:sz w:val="20"/>
+      <w:szCs w:val="20"/>
+    </w:rPr>
+  </w:style>
+  <w:style w:type="character" w:styleId="ListLabel115">
+    <w:name w:val="ListLabel 115"/>
+    <w:qFormat/>
+    <w:rPr>
+      <w:rFonts w:cs="Noto Sans Symbols"/>
+      <w:sz w:val="20"/>
+      <w:szCs w:val="20"/>
+    </w:rPr>
+  </w:style>
+  <w:style w:type="character" w:styleId="ListLabel116">
+    <w:name w:val="ListLabel 116"/>
+    <w:qFormat/>
+    <w:rPr>
+      <w:rFonts w:cs="Noto Sans Symbols"/>
+      <w:sz w:val="20"/>
+      <w:szCs w:val="20"/>
+    </w:rPr>
+  </w:style>
+  <w:style w:type="character" w:styleId="ListLabel117">
+    <w:name w:val="ListLabel 117"/>
+    <w:qFormat/>
+    <w:rPr>
+      <w:rFonts w:cs="Noto Sans Symbols"/>
+      <w:sz w:val="20"/>
+      <w:szCs w:val="20"/>
+    </w:rPr>
+  </w:style>
+  <w:style w:type="character" w:styleId="ListLabel118">
+    <w:name w:val="ListLabel 118"/>
+    <w:qFormat/>
+    <w:rPr>
+      <w:rFonts w:cs="Noto Sans Symbols"/>
+      <w:sz w:val="20"/>
+      <w:szCs w:val="20"/>
+    </w:rPr>
+  </w:style>
+  <w:style w:type="character" w:styleId="ListLabel119">
+    <w:name w:val="ListLabel 119"/>
+    <w:qFormat/>
+    <w:rPr>
+      <w:rFonts w:cs="Courier New"/>
+      <w:sz w:val="20"/>
+      <w:szCs w:val="20"/>
+    </w:rPr>
+  </w:style>
+  <w:style w:type="character" w:styleId="ListLabel120">
+    <w:name w:val="ListLabel 120"/>
+    <w:qFormat/>
+    <w:rPr>
+      <w:rFonts w:cs="Noto Sans Symbols"/>
+      <w:sz w:val="20"/>
+      <w:szCs w:val="20"/>
+    </w:rPr>
+  </w:style>
+  <w:style w:type="character" w:styleId="ListLabel121">
+    <w:name w:val="ListLabel 121"/>
+    <w:qFormat/>
+    <w:rPr>
+      <w:rFonts w:cs="Noto Sans Symbols"/>
+      <w:sz w:val="20"/>
+      <w:szCs w:val="20"/>
+    </w:rPr>
+  </w:style>
+  <w:style w:type="character" w:styleId="ListLabel122">
+    <w:name w:val="ListLabel 122"/>
+    <w:qFormat/>
+    <w:rPr>
+      <w:rFonts w:cs="Noto Sans Symbols"/>
+      <w:sz w:val="20"/>
+      <w:szCs w:val="20"/>
+    </w:rPr>
+  </w:style>
+  <w:style w:type="character" w:styleId="ListLabel123">
+    <w:name w:val="ListLabel 123"/>
+    <w:qFormat/>
+    <w:rPr>
+      <w:rFonts w:cs="Noto Sans Symbols"/>
+      <w:sz w:val="20"/>
+      <w:szCs w:val="20"/>
+    </w:rPr>
+  </w:style>
+  <w:style w:type="character" w:styleId="ListLabel124">
+    <w:name w:val="ListLabel 124"/>
+    <w:qFormat/>
+    <w:rPr>
+      <w:rFonts w:cs="Noto Sans Symbols"/>
+      <w:sz w:val="20"/>
+      <w:szCs w:val="20"/>
+    </w:rPr>
+  </w:style>
+  <w:style w:type="character" w:styleId="ListLabel125">
+    <w:name w:val="ListLabel 125"/>
+    <w:qFormat/>
+    <w:rPr>
+      <w:rFonts w:cs="Noto Sans Symbols"/>
+      <w:sz w:val="20"/>
+      <w:szCs w:val="20"/>
+    </w:rPr>
+  </w:style>
+  <w:style w:type="character" w:styleId="ListLabel126">
+    <w:name w:val="ListLabel 126"/>
+    <w:qFormat/>
+    <w:rPr>
+      <w:rFonts w:cs="Noto Sans Symbols"/>
+      <w:sz w:val="20"/>
+      <w:szCs w:val="20"/>
+    </w:rPr>
+  </w:style>
+  <w:style w:type="character" w:styleId="ListLabel127">
+    <w:name w:val="ListLabel 127"/>
+    <w:qFormat/>
+    <w:rPr>
+      <w:rFonts w:cs="Noto Sans Symbols"/>
+      <w:sz w:val="20"/>
+      <w:szCs w:val="20"/>
+    </w:rPr>
+  </w:style>
+  <w:style w:type="character" w:styleId="ListLabel128">
+    <w:name w:val="ListLabel 128"/>
+    <w:qFormat/>
+    <w:rPr>
+      <w:rFonts w:cs="Courier New"/>
+      <w:sz w:val="20"/>
+      <w:szCs w:val="20"/>
+    </w:rPr>
+  </w:style>
+  <w:style w:type="character" w:styleId="ListLabel129">
+    <w:name w:val="ListLabel 129"/>
+    <w:qFormat/>
+    <w:rPr>
+      <w:rFonts w:cs="Noto Sans Symbols"/>
+      <w:sz w:val="20"/>
+      <w:szCs w:val="20"/>
+    </w:rPr>
+  </w:style>
+  <w:style w:type="character" w:styleId="ListLabel130">
+    <w:name w:val="ListLabel 130"/>
+    <w:qFormat/>
+    <w:rPr>
+      <w:rFonts w:cs="Noto Sans Symbols"/>
+      <w:sz w:val="20"/>
+      <w:szCs w:val="20"/>
+    </w:rPr>
+  </w:style>
+  <w:style w:type="character" w:styleId="ListLabel131">
+    <w:name w:val="ListLabel 131"/>
+    <w:qFormat/>
+    <w:rPr>
+      <w:rFonts w:cs="Noto Sans Symbols"/>
+      <w:sz w:val="20"/>
+      <w:szCs w:val="20"/>
+    </w:rPr>
+  </w:style>
+  <w:style w:type="character" w:styleId="ListLabel132">
+    <w:name w:val="ListLabel 132"/>
+    <w:qFormat/>
+    <w:rPr>
+      <w:rFonts w:cs="Noto Sans Symbols"/>
+      <w:sz w:val="20"/>
+      <w:szCs w:val="20"/>
+    </w:rPr>
+  </w:style>
+  <w:style w:type="character" w:styleId="ListLabel133">
+    <w:name w:val="ListLabel 133"/>
+    <w:qFormat/>
+    <w:rPr>
+      <w:rFonts w:cs="Noto Sans Symbols"/>
+      <w:sz w:val="20"/>
+      <w:szCs w:val="20"/>
+    </w:rPr>
+  </w:style>
+  <w:style w:type="character" w:styleId="ListLabel134">
+    <w:name w:val="ListLabel 134"/>
+    <w:qFormat/>
+    <w:rPr>
+      <w:rFonts w:cs="Noto Sans Symbols"/>
+      <w:sz w:val="20"/>
+      <w:szCs w:val="20"/>
+    </w:rPr>
+  </w:style>
+  <w:style w:type="character" w:styleId="ListLabel135">
+    <w:name w:val="ListLabel 135"/>
+    <w:qFormat/>
+    <w:rPr>
+      <w:rFonts w:cs="Noto Sans Symbols"/>
+      <w:sz w:val="20"/>
+      <w:szCs w:val="20"/>
+    </w:rPr>
+  </w:style>
+  <w:style w:type="character" w:styleId="ListLabel136">
+    <w:name w:val="ListLabel 136"/>
+    <w:qFormat/>
+    <w:rPr>
+      <w:rFonts w:cs="Noto Sans Symbols"/>
+      <w:sz w:val="20"/>
+      <w:szCs w:val="20"/>
+    </w:rPr>
+  </w:style>
+  <w:style w:type="character" w:styleId="ListLabel137">
+    <w:name w:val="ListLabel 137"/>
+    <w:qFormat/>
+    <w:rPr>
+      <w:rFonts w:cs="Courier New"/>
+      <w:sz w:val="20"/>
+      <w:szCs w:val="20"/>
+    </w:rPr>
+  </w:style>
+  <w:style w:type="character" w:styleId="ListLabel138">
+    <w:name w:val="ListLabel 138"/>
+    <w:qFormat/>
+    <w:rPr>
+      <w:rFonts w:cs="Noto Sans Symbols"/>
+      <w:sz w:val="20"/>
+      <w:szCs w:val="20"/>
+    </w:rPr>
+  </w:style>
+  <w:style w:type="character" w:styleId="ListLabel139">
+    <w:name w:val="ListLabel 139"/>
+    <w:qFormat/>
+    <w:rPr>
+      <w:rFonts w:cs="Noto Sans Symbols"/>
+      <w:sz w:val="20"/>
+      <w:szCs w:val="20"/>
+    </w:rPr>
+  </w:style>
+  <w:style w:type="character" w:styleId="ListLabel140">
+    <w:name w:val="ListLabel 140"/>
+    <w:qFormat/>
+    <w:rPr>
+      <w:rFonts w:cs="Noto Sans Symbols"/>
+      <w:sz w:val="20"/>
+      <w:szCs w:val="20"/>
+    </w:rPr>
+  </w:style>
+  <w:style w:type="character" w:styleId="ListLabel141">
+    <w:name w:val="ListLabel 141"/>
+    <w:qFormat/>
+    <w:rPr>
+      <w:rFonts w:cs="Noto Sans Symbols"/>
+      <w:sz w:val="20"/>
+      <w:szCs w:val="20"/>
+    </w:rPr>
+  </w:style>
+  <w:style w:type="character" w:styleId="ListLabel142">
+    <w:name w:val="ListLabel 142"/>
+    <w:qFormat/>
+    <w:rPr>
+      <w:rFonts w:cs="Noto Sans Symbols"/>
+      <w:sz w:val="20"/>
+      <w:szCs w:val="20"/>
+    </w:rPr>
+  </w:style>
+  <w:style w:type="character" w:styleId="ListLabel143">
+    <w:name w:val="ListLabel 143"/>
+    <w:qFormat/>
+    <w:rPr>
+      <w:rFonts w:cs="Noto Sans Symbols"/>
+      <w:sz w:val="20"/>
+      <w:szCs w:val="20"/>
+    </w:rPr>
+  </w:style>
+  <w:style w:type="character" w:styleId="ListLabel144">
+    <w:name w:val="ListLabel 144"/>
+    <w:qFormat/>
+    <w:rPr>
+      <w:rFonts w:cs="Noto Sans Symbols"/>
       <w:sz w:val="20"/>
       <w:szCs w:val="20"/>
     </w:rPr>
@@ -7370,7 +8097,7 @@
       <w:rFonts w:cs="Lohit Devanagari"/>
     </w:rPr>
   </w:style>
-  <w:style w:type="paragraph" w:styleId="Normal1" w:default="1">
+  <w:style w:type="paragraph" w:styleId="LOnormal" w:default="1">
     <w:name w:val="LO-normal"/>
     <w:qFormat/>
     <w:pPr>
@@ -7389,7 +8116,7 @@
   </w:style>
   <w:style w:type="paragraph" w:styleId="Title">
     <w:name w:val="Title"/>
-    <w:basedOn w:val="Normal1"/>
+    <w:basedOn w:val="LOnormal"/>
     <w:next w:val="Normal"/>
     <w:qFormat/>
     <w:pPr>
@@ -7405,7 +8132,7 @@
   </w:style>
   <w:style w:type="paragraph" w:styleId="Subtitle">
     <w:name w:val="Subtitle"/>
-    <w:basedOn w:val="Normal1"/>
+    <w:basedOn w:val="LOnormal"/>
     <w:next w:val="Normal"/>
     <w:qFormat/>
     <w:pPr>

</xml_diff>